<commit_message>
Final manuscript after revision _v1
</commit_message>
<xml_diff>
--- a/Manuscript/Botany/Revision/Responses_to_Reviewers.docx
+++ b/Manuscript/Botany/Revision/Responses_to_Reviewers.docx
@@ -720,7 +720,13 @@
         <w:rPr>
           <w:rFonts w:ascii="Times New Roman" w:hAnsi="Times New Roman"/>
         </w:rPr>
-        <w:t>L434</w:t>
+        <w:t>L43</w:t>
+      </w:r>
+      <w:r>
+        <w:rPr>
+          <w:rFonts w:ascii="Times New Roman" w:hAnsi="Times New Roman"/>
+        </w:rPr>
+        <w:t>5</w:t>
       </w:r>
       <w:r>
         <w:rPr>
@@ -732,31 +738,43 @@
         <w:rPr>
           <w:rFonts w:ascii="Times New Roman" w:hAnsi="Times New Roman"/>
         </w:rPr>
-        <w:t>448</w:t>
-      </w:r>
-      <w:r>
-        <w:rPr>
-          <w:rFonts w:ascii="Times New Roman" w:hAnsi="Times New Roman"/>
-        </w:rPr>
-        <w:t xml:space="preserve"> and </w:t>
-      </w:r>
-      <w:r>
-        <w:rPr>
-          <w:rFonts w:ascii="Times New Roman" w:hAnsi="Times New Roman"/>
-        </w:rPr>
-        <w:t>L488</w:t>
-      </w:r>
-      <w:r>
-        <w:rPr>
-          <w:rFonts w:ascii="Times New Roman" w:hAnsi="Times New Roman"/>
-        </w:rPr>
-        <w:t>-</w:t>
-      </w:r>
-      <w:r>
-        <w:rPr>
-          <w:rFonts w:ascii="Times New Roman" w:hAnsi="Times New Roman"/>
-        </w:rPr>
-        <w:t>499</w:t>
+        <w:t>44</w:t>
+      </w:r>
+      <w:r>
+        <w:rPr>
+          <w:rFonts w:ascii="Times New Roman" w:hAnsi="Times New Roman"/>
+        </w:rPr>
+        <w:t xml:space="preserve">9, </w:t>
+      </w:r>
+      <w:r>
+        <w:rPr>
+          <w:rFonts w:ascii="Times New Roman" w:hAnsi="Times New Roman"/>
+        </w:rPr>
+        <w:t xml:space="preserve">L476, </w:t>
+      </w:r>
+      <w:r>
+        <w:rPr>
+          <w:rFonts w:ascii="Times New Roman" w:hAnsi="Times New Roman"/>
+        </w:rPr>
+        <w:t>and L49</w:t>
+      </w:r>
+      <w:r>
+        <w:rPr>
+          <w:rFonts w:ascii="Times New Roman" w:hAnsi="Times New Roman"/>
+        </w:rPr>
+        <w:t>6</w:t>
+      </w:r>
+      <w:r>
+        <w:rPr>
+          <w:rFonts w:ascii="Times New Roman" w:hAnsi="Times New Roman"/>
+        </w:rPr>
+        <w:t>-49</w:t>
+      </w:r>
+      <w:r>
+        <w:rPr>
+          <w:rFonts w:ascii="Times New Roman" w:hAnsi="Times New Roman"/>
+        </w:rPr>
+        <w:t>8</w:t>
       </w:r>
       <w:r>
         <w:rPr>
@@ -1432,16 +1450,6 @@
         <w:spacing w:after="0"/>
         <w:jc w:val="both"/>
         <w:rPr>
-          <w:rFonts w:ascii="Times New Roman" w:eastAsia="Times New Roman" w:hAnsi="Times New Roman" w:cs="Times New Roman"/>
-        </w:rPr>
-      </w:pPr>
-    </w:p>
-    <w:p>
-      <w:pPr>
-        <w:pStyle w:val="Body"/>
-        <w:spacing w:after="0"/>
-        <w:jc w:val="both"/>
-        <w:rPr>
           <w:rFonts w:ascii="Times New Roman" w:hAnsi="Times New Roman"/>
           <w:color w:val="00B050"/>
           <w:u w:color="00B050"/>
@@ -1483,200 +1491,180 @@
         <w:rPr>
           <w:rFonts w:ascii="Times New Roman" w:hAnsi="Times New Roman"/>
         </w:rPr>
-        <w:t>We added a line:</w:t>
-      </w:r>
-    </w:p>
-    <w:p>
-      <w:pPr>
-        <w:pStyle w:val="Body"/>
-        <w:jc w:val="both"/>
-        <w:rPr>
-          <w:rFonts w:ascii="Times New Roman" w:hAnsi="Times New Roman"/>
-        </w:rPr>
-      </w:pPr>
-      <w:r>
-        <w:rPr>
-          <w:rFonts w:ascii="Times New Roman" w:hAnsi="Times New Roman"/>
-        </w:rPr>
-        <w:t>"...In spite of this faster electron transport performance under 250 µM [O~2~] the PE-rich strain grew faster under 2.5 µM [O~2~], showing an increase in the growth return upon electron transport, possibly because of a decreased metabolic burden through suppression of ROS formation under lower [O~2</w:t>
+        <w:t>We changed abstract a bit (L18-19) and discussion (L475-482).</w:t>
+      </w:r>
+    </w:p>
+    <w:p>
+      <w:pPr>
+        <w:pStyle w:val="Body"/>
+        <w:jc w:val="both"/>
+        <w:rPr>
+          <w:rFonts w:ascii="Times New Roman" w:hAnsi="Times New Roman"/>
+        </w:rPr>
+      </w:pPr>
+      <w:r>
+        <w:rPr>
+          <w:rFonts w:ascii="Times New Roman" w:hAnsi="Times New Roman"/>
+        </w:rPr>
+        <w:t>We added a line</w:t>
+      </w:r>
+      <w:r>
+        <w:rPr>
+          <w:rFonts w:ascii="Times New Roman" w:hAnsi="Times New Roman"/>
+        </w:rPr>
+        <w:t xml:space="preserve"> (L482-486)</w:t>
+      </w:r>
+      <w:r>
+        <w:rPr>
+          <w:rFonts w:ascii="Times New Roman" w:hAnsi="Times New Roman"/>
+        </w:rPr>
+        <w:t>:</w:t>
+      </w:r>
+    </w:p>
+    <w:p>
+      <w:pPr>
+        <w:pStyle w:val="Body"/>
+        <w:jc w:val="both"/>
+        <w:rPr>
+          <w:rFonts w:ascii="Times New Roman" w:hAnsi="Times New Roman"/>
+        </w:rPr>
+      </w:pPr>
+      <w:r>
+        <w:rPr>
+          <w:rFonts w:ascii="Times New Roman" w:hAnsi="Times New Roman"/>
+        </w:rPr>
+        <w:t>"...In spite of this faster electron transport performance under 250 µM [O~2~] the PE-rich strain grew faster under 2.5 µM [O~2~], showing an increase in the growth return upon electron transport, possibly because of a decreased metabolic burden through suppression of ROS formation under lower [O~2~]..."</w:t>
+      </w:r>
+      <w:r>
+        <w:rPr>
+          <w:rFonts w:ascii="Times New Roman" w:hAnsi="Times New Roman"/>
+        </w:rPr>
+        <w:t xml:space="preserve"> </w:t>
+      </w:r>
+      <w:r>
+        <w:rPr>
+          <w:rFonts w:ascii="Times New Roman" w:hAnsi="Times New Roman"/>
+        </w:rPr>
+        <w:t xml:space="preserve">to the paragraph to make this point, and added an acknowledgement of the </w:t>
+      </w:r>
+      <w:r>
+        <w:rPr>
+          <w:rFonts w:ascii="Times New Roman" w:hAnsi="Times New Roman"/>
+        </w:rPr>
+        <w:t>anonymous</w:t>
+      </w:r>
+      <w:r>
+        <w:rPr>
+          <w:rFonts w:ascii="Times New Roman" w:hAnsi="Times New Roman"/>
+        </w:rPr>
+        <w:t xml:space="preserve"> reviewer for the helpful insight.</w:t>
+      </w:r>
+    </w:p>
+    <w:p>
+      <w:pPr>
+        <w:pStyle w:val="Body"/>
+        <w:spacing w:after="0"/>
+        <w:jc w:val="both"/>
+        <w:rPr>
+          <w:rFonts w:ascii="Times New Roman" w:hAnsi="Times New Roman"/>
+        </w:rPr>
+      </w:pPr>
+      <w:r>
+        <w:rPr>
+          <w:rFonts w:ascii="Times New Roman" w:hAnsi="Times New Roman"/>
+        </w:rPr>
+        <w:t>We await the genomic sequences of the strains to compare their capacities for ROS metabolism, and potential future analyses of cumulative ROS toxicity.</w:t>
+      </w:r>
+    </w:p>
+    <w:p>
+      <w:pPr>
+        <w:pStyle w:val="Body"/>
+        <w:spacing w:after="0"/>
+        <w:jc w:val="both"/>
+        <w:rPr>
+          <w:rFonts w:ascii="Times New Roman" w:eastAsia="Times New Roman" w:hAnsi="Times New Roman" w:cs="Times New Roman"/>
+          <w:color w:val="00B050"/>
+          <w:u w:color="00B050"/>
+        </w:rPr>
+      </w:pPr>
+    </w:p>
+    <w:p>
+      <w:pPr>
+        <w:pStyle w:val="Body"/>
+        <w:spacing w:after="0"/>
+        <w:jc w:val="both"/>
+        <w:rPr>
+          <w:rFonts w:ascii="Times New Roman" w:hAnsi="Times New Roman"/>
+        </w:rPr>
+      </w:pPr>
+      <w:r>
+        <w:rPr>
+          <w:rFonts w:ascii="Times New Roman" w:hAnsi="Times New Roman"/>
+          <w:color w:val="00B050"/>
+          <w:u w:color="00B050"/>
+        </w:rPr>
+        <w:t xml:space="preserve">Comment: </w:t>
+      </w:r>
+      <w:r>
+        <w:rPr>
+          <w:rFonts w:ascii="Times New Roman" w:hAnsi="Times New Roman"/>
+        </w:rPr>
+        <w:t xml:space="preserve">A comment of secondary importance would be, in line 476-478, to better explain why </w:t>
+      </w:r>
+      <w:r>
+        <w:rPr>
+          <w:rFonts w:ascii="Times New Roman" w:hAnsi="Times New Roman"/>
+        </w:rPr>
+        <w:sym w:font="Symbol" w:char="F073"/>
+      </w:r>
+      <w:r>
+        <w:rPr>
+          <w:rFonts w:ascii="Times New Roman" w:hAnsi="Times New Roman"/>
+        </w:rPr>
+        <w:t xml:space="preserve">PSII under 535 and 590 nm rose to a peak… reflecting the state transition. If I am correct, </w:t>
+      </w:r>
+      <w:r>
+        <w:rPr>
+          <w:rFonts w:ascii="Times New Roman" w:hAnsi="Times New Roman"/>
+        </w:rPr>
+        <w:sym w:font="Symbol" w:char="F073"/>
+      </w:r>
+      <w:r>
+        <w:rPr>
+          <w:rFonts w:ascii="Times New Roman" w:hAnsi="Times New Roman"/>
+        </w:rPr>
+        <w:t xml:space="preserve">PSII should decrease at moderate and </w:t>
       </w:r>
       <w:proofErr w:type="gramStart"/>
       <w:r>
         <w:rPr>
           <w:rFonts w:ascii="Times New Roman" w:hAnsi="Times New Roman"/>
         </w:rPr>
-        <w:t>~]...</w:t>
+        <w:t>high light</w:t>
       </w:r>
       <w:proofErr w:type="gramEnd"/>
       <w:r>
         <w:rPr>
           <w:rFonts w:ascii="Times New Roman" w:hAnsi="Times New Roman"/>
         </w:rPr>
-        <w:t>"</w:t>
-      </w:r>
-    </w:p>
-    <w:p>
-      <w:pPr>
-        <w:pStyle w:val="Body"/>
-        <w:jc w:val="both"/>
-        <w:rPr>
-          <w:rFonts w:ascii="Times New Roman" w:hAnsi="Times New Roman"/>
-        </w:rPr>
-      </w:pPr>
-      <w:r>
-        <w:rPr>
-          <w:rFonts w:ascii="Times New Roman" w:hAnsi="Times New Roman"/>
-        </w:rPr>
-        <w:t xml:space="preserve"> to the paragraph to make this </w:t>
-      </w:r>
-      <w:proofErr w:type="gramStart"/>
-      <w:r>
-        <w:rPr>
-          <w:rFonts w:ascii="Times New Roman" w:hAnsi="Times New Roman"/>
-        </w:rPr>
-        <w:t>point, and</w:t>
-      </w:r>
-      <w:proofErr w:type="gramEnd"/>
-      <w:r>
-        <w:rPr>
-          <w:rFonts w:ascii="Times New Roman" w:hAnsi="Times New Roman"/>
-        </w:rPr>
-        <w:t xml:space="preserve"> added an acknowledgement of the </w:t>
-      </w:r>
-      <w:proofErr w:type="spellStart"/>
-      <w:r>
-        <w:rPr>
-          <w:rFonts w:ascii="Times New Roman" w:hAnsi="Times New Roman"/>
-        </w:rPr>
-        <w:t>anomymous</w:t>
-      </w:r>
-      <w:proofErr w:type="spellEnd"/>
-      <w:r>
-        <w:rPr>
-          <w:rFonts w:ascii="Times New Roman" w:hAnsi="Times New Roman"/>
-        </w:rPr>
-        <w:t xml:space="preserve"> reviewer for the helpful insight.</w:t>
-      </w:r>
-    </w:p>
-    <w:p>
-      <w:pPr>
-        <w:pStyle w:val="Body"/>
-        <w:spacing w:after="0"/>
-        <w:jc w:val="both"/>
-        <w:rPr>
-          <w:rFonts w:ascii="Times New Roman" w:hAnsi="Times New Roman"/>
-        </w:rPr>
-      </w:pPr>
-      <w:r>
-        <w:rPr>
-          <w:rFonts w:ascii="Times New Roman" w:hAnsi="Times New Roman"/>
-        </w:rPr>
-        <w:t xml:space="preserve">We await the genomic sequences of the strains to compare their capacities for ROS metabolism, and potential </w:t>
-      </w:r>
-      <w:proofErr w:type="gramStart"/>
-      <w:r>
-        <w:rPr>
-          <w:rFonts w:ascii="Times New Roman" w:hAnsi="Times New Roman"/>
-        </w:rPr>
-        <w:t>future  analyses</w:t>
-      </w:r>
-      <w:proofErr w:type="gramEnd"/>
-      <w:r>
-        <w:rPr>
-          <w:rFonts w:ascii="Times New Roman" w:hAnsi="Times New Roman"/>
-        </w:rPr>
-        <w:t xml:space="preserve"> of cumulative ROS toxicity.</w:t>
-      </w:r>
-    </w:p>
-    <w:p>
-      <w:pPr>
-        <w:pStyle w:val="Body"/>
-        <w:spacing w:after="0"/>
-        <w:jc w:val="both"/>
-        <w:rPr>
-          <w:rFonts w:ascii="Times New Roman" w:eastAsia="Times New Roman" w:hAnsi="Times New Roman" w:cs="Times New Roman"/>
+        <w:t xml:space="preserve"> due to state transition, redirecting light excitation from PSII to PSI.</w:t>
+      </w:r>
+    </w:p>
+    <w:p>
+      <w:pPr>
+        <w:pStyle w:val="Body"/>
+        <w:spacing w:after="0"/>
+        <w:jc w:val="both"/>
+        <w:rPr>
+          <w:rFonts w:ascii="Times New Roman" w:eastAsia="Times New Roman" w:hAnsi="Times New Roman" w:cs="Times New Roman"/>
+        </w:rPr>
+      </w:pPr>
+      <w:r>
+        <w:rPr>
+          <w:rFonts w:ascii="Times New Roman" w:hAnsi="Times New Roman"/>
           <w:color w:val="00B050"/>
           <w:u w:color="00B050"/>
         </w:rPr>
-      </w:pPr>
-    </w:p>
-    <w:p>
-      <w:pPr>
-        <w:pStyle w:val="Body"/>
-        <w:spacing w:after="0"/>
-        <w:jc w:val="both"/>
-        <w:rPr>
-          <w:rFonts w:ascii="Times New Roman" w:hAnsi="Times New Roman"/>
-        </w:rPr>
-      </w:pPr>
-      <w:r>
-        <w:rPr>
-          <w:rFonts w:ascii="Times New Roman" w:hAnsi="Times New Roman"/>
-          <w:color w:val="00B050"/>
-          <w:u w:color="00B050"/>
-        </w:rPr>
-        <w:t xml:space="preserve">Comment: </w:t>
-      </w:r>
-      <w:r>
-        <w:rPr>
-          <w:rFonts w:ascii="Times New Roman" w:hAnsi="Times New Roman"/>
-        </w:rPr>
-        <w:t xml:space="preserve">A comment of secondary importance would be, in line 476-478, to better explain why </w:t>
-      </w:r>
-      <w:r>
-        <w:rPr>
-          <w:rFonts w:ascii="Times New Roman" w:hAnsi="Times New Roman"/>
-        </w:rPr>
-        <w:sym w:font="Symbol" w:char="F073"/>
-      </w:r>
-      <w:r>
-        <w:rPr>
-          <w:rFonts w:ascii="Times New Roman" w:hAnsi="Times New Roman"/>
-        </w:rPr>
-        <w:t xml:space="preserve">PSII under 535 and 590 nm rose to a peak… reflecting the state transition. If I am correct, </w:t>
-      </w:r>
-      <w:r>
-        <w:rPr>
-          <w:rFonts w:ascii="Times New Roman" w:hAnsi="Times New Roman"/>
-        </w:rPr>
-        <w:sym w:font="Symbol" w:char="F073"/>
-      </w:r>
-      <w:r>
-        <w:rPr>
-          <w:rFonts w:ascii="Times New Roman" w:hAnsi="Times New Roman"/>
-        </w:rPr>
-        <w:t xml:space="preserve">PSII should decrease at moderate and </w:t>
-      </w:r>
-      <w:proofErr w:type="gramStart"/>
-      <w:r>
-        <w:rPr>
-          <w:rFonts w:ascii="Times New Roman" w:hAnsi="Times New Roman"/>
-        </w:rPr>
-        <w:t>high light</w:t>
-      </w:r>
-      <w:proofErr w:type="gramEnd"/>
-      <w:r>
-        <w:rPr>
-          <w:rFonts w:ascii="Times New Roman" w:hAnsi="Times New Roman"/>
-        </w:rPr>
-        <w:t xml:space="preserve"> due to state transition, redirecting light excitation from PSII to PSI.</w:t>
-      </w:r>
-    </w:p>
-    <w:p>
-      <w:pPr>
-        <w:pStyle w:val="Body"/>
-        <w:spacing w:after="0"/>
-        <w:jc w:val="both"/>
-        <w:rPr>
-          <w:rFonts w:ascii="Times New Roman" w:eastAsia="Times New Roman" w:hAnsi="Times New Roman" w:cs="Times New Roman"/>
-        </w:rPr>
-      </w:pPr>
-      <w:r>
-        <w:rPr>
-          <w:rFonts w:ascii="Times New Roman" w:hAnsi="Times New Roman"/>
-          <w:color w:val="00B050"/>
-          <w:u w:color="00B050"/>
-        </w:rPr>
         <w:t xml:space="preserve">Response: </w:t>
       </w:r>
       <w:r>
@@ -1693,7 +1681,39 @@
           <w:color w:val="auto"/>
           <w:u w:color="00B050"/>
         </w:rPr>
-        <w:t>(L469-475)</w:t>
+        <w:t>(L46</w:t>
+      </w:r>
+      <w:r>
+        <w:rPr>
+          <w:rFonts w:ascii="Times New Roman" w:hAnsi="Times New Roman"/>
+          <w:color w:val="auto"/>
+          <w:u w:color="00B050"/>
+        </w:rPr>
+        <w:t>9</w:t>
+      </w:r>
+      <w:r>
+        <w:rPr>
+          <w:rFonts w:ascii="Times New Roman" w:hAnsi="Times New Roman"/>
+          <w:color w:val="auto"/>
+          <w:u w:color="00B050"/>
+        </w:rPr>
+        <w:t>-47</w:t>
+      </w:r>
+      <w:r>
+        <w:rPr>
+          <w:rFonts w:ascii="Times New Roman" w:hAnsi="Times New Roman"/>
+          <w:color w:val="auto"/>
+          <w:u w:color="00B050"/>
+        </w:rPr>
+        <w:t>5</w:t>
+      </w:r>
+      <w:r>
+        <w:rPr>
+          <w:rFonts w:ascii="Times New Roman" w:hAnsi="Times New Roman"/>
+          <w:color w:val="auto"/>
+          <w:u w:color="00B050"/>
+        </w:rPr>
+        <w:t>)</w:t>
       </w:r>
       <w:r>
         <w:rPr>
@@ -2261,6 +2281,7 @@
   <w:style w:type="character" w:default="1" w:styleId="DefaultParagraphFont">
     <w:name w:val="Default Paragraph Font"/>
     <w:uiPriority w:val="1"/>
+    <w:semiHidden/>
     <w:unhideWhenUsed/>
   </w:style>
   <w:style w:type="table" w:default="1" w:styleId="TableNormal">

</xml_diff>